<commit_message>
fixed 32 bit imm commands, still cannot get 32 bit reg commands to work
</commit_message>
<xml_diff>
--- a/Josh Code Tests/Non Meeting Stuff/Summer NSF REU Activities Report.docx
+++ b/Josh Code Tests/Non Meeting Stuff/Summer NSF REU Activities Report.docx
@@ -1349,10 +1349,7 @@
         <w:ind w:left="432"/>
       </w:pPr>
       <w:r>
-        <w:t xml:space="preserve">Using </w:t>
-      </w:r>
-      <w:r>
-        <w:t xml:space="preserve">the </w:t>
+        <w:t xml:space="preserve">As of right now, I can pass 7 of the 9 tests using the </w:t>
       </w:r>
       <w:proofErr w:type="spellStart"/>
       <w:r>
@@ -1360,48 +1357,23 @@
       </w:r>
       <w:proofErr w:type="spellEnd"/>
       <w:r>
-        <w:t xml:space="preserve"> tests exposed a large number of flaws and oversights in my program that I have not yet had the time to fix.  So even though I can pass three of the nine attempted tests, I know for a fact that those passes are coincidental because they do not depend on said found flaws.  My program currently is unable to handle half register operations, and instead is extending everything into full register values, so a command like MOV32XC 0 -1 would store the </w:t>
+        <w:t xml:space="preserve"> instructions I have encoded.  The only thing that is causing a problem is register instructions which only utilize the lower 32 bits, as I have not yet figured out a way to pass that specific change into the formula without causing the entire formula to be unsatisfiable.  Otherwise, </w:t>
       </w:r>
       <w:proofErr w:type="gramStart"/>
       <w:r>
-        <w:t>64 bit</w:t>
+        <w:t>32/64 bit</w:t>
       </w:r>
       <w:proofErr w:type="gramEnd"/>
       <w:r>
-        <w:t xml:space="preserve"> signed int -1 as opposed to the 32 bit signed int -1</w:t>
-      </w:r>
-      <w:r>
-        <w:t xml:space="preserve">.  There are interpretation problems with taking in hex values from a string, which will involve me going back over the </w:t>
+        <w:t xml:space="preserve"> </w:t>
       </w:r>
       <w:proofErr w:type="spellStart"/>
       <w:r>
-        <w:t>smartnic</w:t>
+        <w:t>Imm</w:t>
       </w:r>
       <w:proofErr w:type="spellEnd"/>
       <w:r>
-        <w:t xml:space="preserve"> documentation and figuring out how a specific instruction takes in its value.  So, all in all, results are less than optimal, but truly just a collection of minor bugs</w:t>
-      </w:r>
-      <w:r>
-        <w:t xml:space="preserve">, one big feature change (dealing with </w:t>
-      </w:r>
-      <w:proofErr w:type="gramStart"/>
-      <w:r>
-        <w:t>32 bit</w:t>
-      </w:r>
-      <w:proofErr w:type="gramEnd"/>
-      <w:r>
-        <w:t xml:space="preserve"> inputs and operations)</w:t>
-      </w:r>
-      <w:r>
-        <w:t xml:space="preserve"> and a review of </w:t>
-      </w:r>
-      <w:proofErr w:type="spellStart"/>
-      <w:r>
-        <w:t>smartnic</w:t>
-      </w:r>
-      <w:proofErr w:type="spellEnd"/>
-      <w:r>
-        <w:t xml:space="preserve"> documentation away from being fixed. </w:t>
+        <w:t xml:space="preserve"> commands, and 64 bit register commands all work.</w:t>
       </w:r>
     </w:p>
     <w:p>

</xml_diff>

<commit_message>
Final Update, Report Complete, Read Me First Added
</commit_message>
<xml_diff>
--- a/Josh Code Tests/Non Meeting Stuff/Summer NSF REU Activities Report.docx
+++ b/Josh Code Tests/Non Meeting Stuff/Summer NSF REU Activities Report.docx
@@ -425,7 +425,7 @@
         <w:ind w:left="432" w:firstLine="288"/>
       </w:pPr>
       <w:r>
-        <w:t>In order to link the individual instructions together in a manner that would allow for execution, I implemented a control flow graph made of up basic blocks from the main program containing some combination of the above instructions.  Using that CFG, I execute a single pass through the program, taking a defined single path through from start to some end point, based on the specifics of the program and any predefined input values.  The final output of the program will return the values held in any register referenced or changed in the program, or it will return an error message indicating the location (limited to a basic block, not a specific instruction) and type of error that occurred in parsing through the program path.</w:t>
+        <w:t>In order to link the individual instructions together in a manner that would allow for execution, I implemented a control flow graph made of up basic blocks from the main program containing some combination of the above instructions.  Using that CFG, I execute a single pass through the program, taking a defined single path through from start to some end point, based on the specifics of the program and any predefined input values.  The final output of the program will return the values held in any register referenced or changed in the program, or it will return an error message indicating the location and type of error that occurred in parsing through the program path.</w:t>
       </w:r>
     </w:p>
     <w:p>
@@ -479,11 +479,9 @@
       <w:r>
         <w:t xml:space="preserve">In the following </w:t>
       </w:r>
-      <w:proofErr w:type="spellStart"/>
-      <w:r>
-        <w:t>prcedure</w:t>
-      </w:r>
-      <w:proofErr w:type="spellEnd"/>
+      <w:r>
+        <w:t>procedure</w:t>
+      </w:r>
       <w:r>
         <w:t>, f</w:t>
       </w:r>
@@ -519,6 +517,9 @@
       </w:r>
       <w:r>
         <w:t xml:space="preserve">, which will reference the specific file the function comes from.  (1) refers to Basic_Block_CFG_Creator.py, and (2) refers to FOL_from_BPF.py. </w:t>
+      </w:r>
+      <w:r>
+        <w:t>Instructions are in the form of {Keyword} {Destination} {Source}</w:t>
       </w:r>
     </w:p>
     <w:p>
@@ -816,10 +817,7 @@
         <w:t>(1)</w:t>
       </w:r>
       <w:r>
-        <w:t xml:space="preserve"> objects, </w:t>
-      </w:r>
-      <w:r>
-        <w:t xml:space="preserve">set_up_basic_block_cfg(1) </w:t>
+        <w:t xml:space="preserve"> objects, set_up_basic_block_cfg(1) </w:t>
       </w:r>
       <w:r>
         <w:t xml:space="preserve">creates a </w:t>
@@ -896,6 +894,9 @@
       </w:r>
       <w:r>
         <w:t xml:space="preserve"> (node names are the instruction number in the instruction list</w:t>
+      </w:r>
+      <w:r>
+        <w:t>)</w:t>
       </w:r>
       <w:r>
         <w:t>:</w:t>
@@ -1349,7 +1350,13 @@
         <w:ind w:left="432"/>
       </w:pPr>
       <w:r>
-        <w:t xml:space="preserve">As of right now, I can pass 7 of the 9 tests using the </w:t>
+        <w:t xml:space="preserve">As of right now, I can pass </w:t>
+      </w:r>
+      <w:r>
+        <w:t xml:space="preserve">8 </w:t>
+      </w:r>
+      <w:r>
+        <w:t xml:space="preserve">of the 9 tests using the </w:t>
       </w:r>
       <w:proofErr w:type="spellStart"/>
       <w:r>
@@ -1357,10 +1364,64 @@
       </w:r>
       <w:proofErr w:type="spellEnd"/>
       <w:r>
-        <w:t xml:space="preserve"> instructions I have encoded.  The only thing that is causing a problem is register instructions which only utilize the lower 32 bits, as I have not yet figured out a way to pass that specific change into the formula without causing the entire formula to be unsatisfiable.  Otherwise, </w:t>
+        <w:t xml:space="preserve"> instructions I have encoded.  The only thing that is causing a problem is </w:t>
+      </w:r>
+      <w:r>
+        <w:t>arithmetic right shift</w:t>
+      </w:r>
+      <w:r>
+        <w:t xml:space="preserve"> utiliz</w:t>
+      </w:r>
+      <w:r>
+        <w:t>ing</w:t>
+      </w:r>
+      <w:r>
+        <w:t xml:space="preserve"> the lower 32 bits</w:t>
+      </w:r>
+      <w:r>
+        <w:t>.</w:t>
+      </w:r>
+      <w:r>
+        <w:t xml:space="preserve"> </w:t>
+      </w:r>
+      <w:r>
+        <w:t xml:space="preserve">Since the </w:t>
+      </w:r>
+      <w:proofErr w:type="spellStart"/>
+      <w:r>
+        <w:t>bitvectors</w:t>
+      </w:r>
+      <w:proofErr w:type="spellEnd"/>
+      <w:r>
+        <w:t xml:space="preserve"> I’m manipulating in the program are all 64 bits long, when the built in z3 </w:t>
+      </w:r>
+      <w:proofErr w:type="spellStart"/>
+      <w:r>
+        <w:t>rightshift</w:t>
+      </w:r>
+      <w:proofErr w:type="spellEnd"/>
+      <w:r>
+        <w:t xml:space="preserve"> executes, it fills in any open spots with the bit from the head of the </w:t>
       </w:r>
       <w:proofErr w:type="gramStart"/>
       <w:r>
+        <w:t>64 bit</w:t>
+      </w:r>
+      <w:proofErr w:type="gramEnd"/>
+      <w:r>
+        <w:t xml:space="preserve"> value, not the 32 bit value as needed.</w:t>
+      </w:r>
+      <w:r>
+        <w:t xml:space="preserve">  </w:t>
+      </w:r>
+      <w:r>
+        <w:t xml:space="preserve">I’ve attempted a few fixes using masks and the z3 extract function, but nothing has worked yet from my changes. </w:t>
+      </w:r>
+      <w:r>
+        <w:t xml:space="preserve">Otherwise, </w:t>
+      </w:r>
+      <w:proofErr w:type="gramStart"/>
+      <w:r>
         <w:t>32/64 bit</w:t>
       </w:r>
       <w:proofErr w:type="gramEnd"/>
@@ -1373,7 +1434,13 @@
       </w:r>
       <w:proofErr w:type="spellEnd"/>
       <w:r>
-        <w:t xml:space="preserve"> commands, and 64 bit register commands all work.</w:t>
+        <w:t xml:space="preserve"> commands, and </w:t>
+      </w:r>
+      <w:r>
+        <w:t>32/</w:t>
+      </w:r>
+      <w:r>
+        <w:t>64 bit register commands all work.</w:t>
       </w:r>
     </w:p>
     <w:p>
@@ -1390,7 +1457,48 @@
         <w:ind w:left="432"/>
       </w:pPr>
       <w:r>
-        <w:t>Assuming that I get all of the bugs in section 4 under control, there are two large extensions that need to be made to this program.  First, consideration for memory access and map use needs to be added in order to increase the scope and complexity of possible tested programs. Second, proper evaluation of the program as a whole, as opposed to single path evaluation, needs to be added, with the ability to query the formula for satisfiability over a range of inputs.  The mechanisms for both these options eluded me this summer, but I think that the base program for CFG creation and instruction interpretation will allow for an easier time in the continuation of this project.</w:t>
+        <w:t>One small area of growth for the program is adding in extra ALU</w:t>
+      </w:r>
+      <w:r>
+        <w:t xml:space="preserve"> or Jump</w:t>
+      </w:r>
+      <w:r>
+        <w:t xml:space="preserve"> instructions, which aren’t included in the </w:t>
+      </w:r>
+      <w:proofErr w:type="spellStart"/>
+      <w:r>
+        <w:t>smartnic</w:t>
+      </w:r>
+      <w:proofErr w:type="spellEnd"/>
+      <w:r>
+        <w:t xml:space="preserve"> keyword list.  This is not a difficult task, and would only involve adding an extra line or two for each new eBPF opcode type in the </w:t>
+      </w:r>
+      <w:proofErr w:type="spellStart"/>
+      <w:r>
+        <w:t>execute_instructions</w:t>
+      </w:r>
+      <w:proofErr w:type="spellEnd"/>
+      <w:r>
+        <w:t xml:space="preserve"> or </w:t>
+      </w:r>
+      <w:proofErr w:type="spellStart"/>
+      <w:r>
+        <w:t>check_jump</w:t>
+      </w:r>
+      <w:proofErr w:type="spellEnd"/>
+      <w:r>
+        <w:t xml:space="preserve"> function in FOL_from_BPF.py.</w:t>
+      </w:r>
+    </w:p>
+    <w:p>
+      <w:pPr>
+        <w:ind w:left="432"/>
+      </w:pPr>
+      <w:r>
+        <w:t>T</w:t>
+      </w:r>
+      <w:r>
+        <w:t>here are two large extensions that need to be made to this program.  First, consideration for memory access and map use needs to be added in order to increase the scope and complexity of possible tested programs. Second, proper evaluation of the program as a whole, as opposed to single path evaluation, needs to be added, with the ability to query the formula for satisfiability over a range of inputs.  The mechanisms for both these options eluded me this summer, but I think that the base program for CFG creation and instruction interpretation will allow for an easier time in the continuation of this project.</w:t>
       </w:r>
     </w:p>
     <w:p>
@@ -1404,6 +1512,25 @@
     </w:p>
     <w:p>
       <w:pPr>
+        <w:ind w:left="432"/>
+      </w:pPr>
+      <w:r>
+        <w:t xml:space="preserve">This summer research opportunity was the first time I have experienced a lot of the larger future aspects in computer science.  Up to now, I had only ever worked on solo small side projects using knowledge I already possessed, or class projects which had very </w:t>
+      </w:r>
+      <w:proofErr w:type="gramStart"/>
+      <w:r>
+        <w:t>well defined</w:t>
+      </w:r>
+      <w:proofErr w:type="gramEnd"/>
+      <w:r>
+        <w:t xml:space="preserve"> criteria for success/failure.  Having to jump into a project where no one knew what the exact form of our final output should be, and having to work hand in hand with the professors to flesh out the problem statement was a very rewarding experience.  Working with a team, reporting on progress, and getting valuable real time feedback was also a first for me, and was very useful in my personal coding growth, specifically regarding my use of external libraries and existing theories. </w:t>
+      </w:r>
+      <w:r>
+        <w:t>All told, this has been a fantastic growth experience, and I will most likely be utilizing skills gained from here for the rest of my career.</w:t>
+      </w:r>
+    </w:p>
+    <w:p>
+      <w:pPr>
         <w:pStyle w:val="Heading1"/>
         <w:spacing w:line="240" w:lineRule="auto"/>
       </w:pPr>
@@ -1414,7 +1541,242 @@
     <w:p>
       <w:pPr>
         <w:spacing w:line="240" w:lineRule="auto"/>
-      </w:pPr>
+        <w:ind w:left="432"/>
+      </w:pPr>
+      <w:r>
+        <w:t xml:space="preserve">All needed files in the </w:t>
+      </w:r>
+      <w:proofErr w:type="spellStart"/>
+      <w:r>
+        <w:t>gituhub</w:t>
+      </w:r>
+      <w:proofErr w:type="spellEnd"/>
+      <w:r>
+        <w:t xml:space="preserve"> folder located at:</w:t>
+      </w:r>
+    </w:p>
+    <w:p>
+      <w:pPr>
+        <w:spacing w:line="240" w:lineRule="auto"/>
+        <w:ind w:left="432"/>
+      </w:pPr>
+      <w:r>
+        <w:tab/>
+      </w:r>
+      <w:hyperlink r:id="rId9" w:history="1">
+        <w:r>
+          <w:rPr>
+            <w:rStyle w:val="Hyperlink"/>
+          </w:rPr>
+          <w:t>https://github.com/JoshCoop1089/eBPF_Verification_Project/tree/master/Josh%20Code%20Tests/Code%20for%20Next%20Meeting</w:t>
+        </w:r>
+      </w:hyperlink>
+    </w:p>
+    <w:p>
+      <w:pPr>
+        <w:spacing w:line="240" w:lineRule="auto"/>
+        <w:ind w:left="432"/>
+      </w:pPr>
+      <w:r>
+        <w:lastRenderedPageBreak/>
+        <w:t>I also packaged everything into a zip just in case you think you forgot something.  I included a writeup in READ_ME_FIRST.py on specific keywords and instruction formats, but the main gist of running a program is as follows.</w:t>
+      </w:r>
+    </w:p>
+    <w:p>
+      <w:pPr>
+        <w:pStyle w:val="ListParagraph"/>
+        <w:numPr>
+          <w:ilvl w:val="0"/>
+          <w:numId w:val="8"/>
+        </w:numPr>
+        <w:spacing w:line="240" w:lineRule="auto"/>
+      </w:pPr>
+      <w:r>
+        <w:t>Required Libraries</w:t>
+      </w:r>
+    </w:p>
+    <w:p>
+      <w:pPr>
+        <w:pStyle w:val="ListParagraph"/>
+        <w:numPr>
+          <w:ilvl w:val="1"/>
+          <w:numId w:val="8"/>
+        </w:numPr>
+        <w:spacing w:line="240" w:lineRule="auto"/>
+      </w:pPr>
+      <w:proofErr w:type="spellStart"/>
+      <w:r>
+        <w:t>networkX</w:t>
+      </w:r>
+      <w:proofErr w:type="spellEnd"/>
+      <w:r>
+        <w:t xml:space="preserve"> library -- https://networkx.github.io/documentation/stable/install.html</w:t>
+      </w:r>
+    </w:p>
+    <w:p>
+      <w:pPr>
+        <w:pStyle w:val="ListParagraph"/>
+        <w:numPr>
+          <w:ilvl w:val="1"/>
+          <w:numId w:val="8"/>
+        </w:numPr>
+        <w:spacing w:line="240" w:lineRule="auto"/>
+      </w:pPr>
+      <w:r>
+        <w:t xml:space="preserve">    pip install </w:t>
+      </w:r>
+      <w:proofErr w:type="spellStart"/>
+      <w:r>
+        <w:t>networkx</w:t>
+      </w:r>
+      <w:proofErr w:type="spellEnd"/>
+    </w:p>
+    <w:p>
+      <w:pPr>
+        <w:pStyle w:val="ListParagraph"/>
+        <w:numPr>
+          <w:ilvl w:val="1"/>
+          <w:numId w:val="8"/>
+        </w:numPr>
+        <w:spacing w:line="240" w:lineRule="auto"/>
+      </w:pPr>
+      <w:r>
+        <w:t>z3Py library -- https://github.com/Z3Prover/z3</w:t>
+      </w:r>
+    </w:p>
+    <w:p>
+      <w:pPr>
+        <w:pStyle w:val="ListParagraph"/>
+        <w:numPr>
+          <w:ilvl w:val="1"/>
+          <w:numId w:val="8"/>
+        </w:numPr>
+        <w:spacing w:line="240" w:lineRule="auto"/>
+      </w:pPr>
+      <w:r>
+        <w:t xml:space="preserve">    pip install z3-solver</w:t>
+      </w:r>
+    </w:p>
+    <w:p>
+      <w:pPr>
+        <w:pStyle w:val="ListParagraph"/>
+        <w:numPr>
+          <w:ilvl w:val="0"/>
+          <w:numId w:val="8"/>
+        </w:numPr>
+        <w:spacing w:line="240" w:lineRule="auto"/>
+      </w:pPr>
+      <w:r>
+        <w:t>Runtime parameters</w:t>
+      </w:r>
+      <w:r>
+        <w:t xml:space="preserve"> (calling it parameters for this example)</w:t>
+      </w:r>
+    </w:p>
+    <w:p>
+      <w:pPr>
+        <w:pStyle w:val="ListParagraph"/>
+        <w:numPr>
+          <w:ilvl w:val="1"/>
+          <w:numId w:val="8"/>
+        </w:numPr>
+        <w:spacing w:line="240" w:lineRule="auto"/>
+      </w:pPr>
+      <w:r>
+        <w:t xml:space="preserve">List of </w:t>
+      </w:r>
+      <w:proofErr w:type="spellStart"/>
+      <w:r>
+        <w:t>ints</w:t>
+      </w:r>
+      <w:proofErr w:type="spellEnd"/>
+      <w:r>
+        <w:t xml:space="preserve"> to start off the register values</w:t>
+      </w:r>
+    </w:p>
+    <w:p>
+      <w:pPr>
+        <w:pStyle w:val="ListParagraph"/>
+        <w:numPr>
+          <w:ilvl w:val="0"/>
+          <w:numId w:val="8"/>
+        </w:numPr>
+        <w:spacing w:line="240" w:lineRule="auto"/>
+      </w:pPr>
+      <w:r>
+        <w:t>eBPF Program</w:t>
+      </w:r>
+      <w:r>
+        <w:t xml:space="preserve"> (calling it instructions)</w:t>
+      </w:r>
+    </w:p>
+    <w:p>
+      <w:pPr>
+        <w:pStyle w:val="ListParagraph"/>
+        <w:numPr>
+          <w:ilvl w:val="1"/>
+          <w:numId w:val="8"/>
+        </w:numPr>
+        <w:spacing w:line="240" w:lineRule="auto"/>
+      </w:pPr>
+      <w:r>
+        <w:t>list of strings</w:t>
+      </w:r>
+      <w:r>
+        <w:t xml:space="preserve"> in specific format</w:t>
+      </w:r>
+    </w:p>
+    <w:p>
+      <w:pPr>
+        <w:pStyle w:val="ListParagraph"/>
+        <w:numPr>
+          <w:ilvl w:val="0"/>
+          <w:numId w:val="8"/>
+        </w:numPr>
+        <w:spacing w:line="240" w:lineRule="auto"/>
+      </w:pPr>
+      <w:r>
+        <w:t xml:space="preserve">Import </w:t>
+      </w:r>
+      <w:proofErr w:type="spellStart"/>
+      <w:r>
+        <w:t>FOL_from_BPF</w:t>
+      </w:r>
+      <w:proofErr w:type="spellEnd"/>
+    </w:p>
+    <w:p>
+      <w:pPr>
+        <w:pStyle w:val="ListParagraph"/>
+        <w:numPr>
+          <w:ilvl w:val="0"/>
+          <w:numId w:val="8"/>
+        </w:numPr>
+        <w:spacing w:line="240" w:lineRule="auto"/>
+      </w:pPr>
+      <w:r>
+        <w:t>run create_</w:t>
+      </w:r>
+      <w:proofErr w:type="gramStart"/>
+      <w:r>
+        <w:t>program(</w:t>
+      </w:r>
+      <w:proofErr w:type="gramEnd"/>
+      <w:r>
+        <w:t>instructions, parameters)</w:t>
+      </w:r>
+    </w:p>
+    <w:p>
+      <w:pPr>
+        <w:pStyle w:val="ListParagraph"/>
+        <w:numPr>
+          <w:ilvl w:val="0"/>
+          <w:numId w:val="8"/>
+        </w:numPr>
+        <w:spacing w:line="240" w:lineRule="auto"/>
+      </w:pPr>
+      <w:r>
+        <w:t>outputs register end results to console</w:t>
+      </w:r>
     </w:p>
     <w:sectPr>
       <w:pgSz w:w="12240" w:h="15840"/>
@@ -1628,6 +1990,92 @@
     </w:lvl>
   </w:abstractNum>
   <w:abstractNum w:abstractNumId="2" w15:restartNumberingAfterBreak="0">
+    <w:nsid w:val="19CE1FDC"/>
+    <w:multiLevelType w:val="hybridMultilevel"/>
+    <w:tmpl w:val="D8B8999E"/>
+    <w:lvl w:ilvl="0" w:tplc="04090019">
+      <w:start w:val="1"/>
+      <w:numFmt w:val="lowerLetter"/>
+      <w:lvlText w:val="%1."/>
+      <w:lvlJc w:val="left"/>
+      <w:pPr>
+        <w:ind w:left="1152" w:hanging="360"/>
+      </w:pPr>
+    </w:lvl>
+    <w:lvl w:ilvl="1" w:tplc="04090019" w:tentative="1">
+      <w:start w:val="1"/>
+      <w:numFmt w:val="lowerLetter"/>
+      <w:lvlText w:val="%2."/>
+      <w:lvlJc w:val="left"/>
+      <w:pPr>
+        <w:ind w:left="1872" w:hanging="360"/>
+      </w:pPr>
+    </w:lvl>
+    <w:lvl w:ilvl="2" w:tplc="0409001B" w:tentative="1">
+      <w:start w:val="1"/>
+      <w:numFmt w:val="lowerRoman"/>
+      <w:lvlText w:val="%3."/>
+      <w:lvlJc w:val="right"/>
+      <w:pPr>
+        <w:ind w:left="2592" w:hanging="180"/>
+      </w:pPr>
+    </w:lvl>
+    <w:lvl w:ilvl="3" w:tplc="0409000F" w:tentative="1">
+      <w:start w:val="1"/>
+      <w:numFmt w:val="decimal"/>
+      <w:lvlText w:val="%4."/>
+      <w:lvlJc w:val="left"/>
+      <w:pPr>
+        <w:ind w:left="3312" w:hanging="360"/>
+      </w:pPr>
+    </w:lvl>
+    <w:lvl w:ilvl="4" w:tplc="04090019" w:tentative="1">
+      <w:start w:val="1"/>
+      <w:numFmt w:val="lowerLetter"/>
+      <w:lvlText w:val="%5."/>
+      <w:lvlJc w:val="left"/>
+      <w:pPr>
+        <w:ind w:left="4032" w:hanging="360"/>
+      </w:pPr>
+    </w:lvl>
+    <w:lvl w:ilvl="5" w:tplc="0409001B" w:tentative="1">
+      <w:start w:val="1"/>
+      <w:numFmt w:val="lowerRoman"/>
+      <w:lvlText w:val="%6."/>
+      <w:lvlJc w:val="right"/>
+      <w:pPr>
+        <w:ind w:left="4752" w:hanging="180"/>
+      </w:pPr>
+    </w:lvl>
+    <w:lvl w:ilvl="6" w:tplc="0409000F" w:tentative="1">
+      <w:start w:val="1"/>
+      <w:numFmt w:val="decimal"/>
+      <w:lvlText w:val="%7."/>
+      <w:lvlJc w:val="left"/>
+      <w:pPr>
+        <w:ind w:left="5472" w:hanging="360"/>
+      </w:pPr>
+    </w:lvl>
+    <w:lvl w:ilvl="7" w:tplc="04090019" w:tentative="1">
+      <w:start w:val="1"/>
+      <w:numFmt w:val="lowerLetter"/>
+      <w:lvlText w:val="%8."/>
+      <w:lvlJc w:val="left"/>
+      <w:pPr>
+        <w:ind w:left="6192" w:hanging="360"/>
+      </w:pPr>
+    </w:lvl>
+    <w:lvl w:ilvl="8" w:tplc="0409001B" w:tentative="1">
+      <w:start w:val="1"/>
+      <w:numFmt w:val="lowerRoman"/>
+      <w:lvlText w:val="%9."/>
+      <w:lvlJc w:val="right"/>
+      <w:pPr>
+        <w:ind w:left="6912" w:hanging="180"/>
+      </w:pPr>
+    </w:lvl>
+  </w:abstractNum>
+  <w:abstractNum w:abstractNumId="3" w15:restartNumberingAfterBreak="0">
     <w:nsid w:val="20F05F2D"/>
     <w:multiLevelType w:val="hybridMultilevel"/>
     <w:tmpl w:val="AD8E9462"/>
@@ -1716,7 +2164,7 @@
       </w:pPr>
     </w:lvl>
   </w:abstractNum>
-  <w:abstractNum w:abstractNumId="3" w15:restartNumberingAfterBreak="0">
+  <w:abstractNum w:abstractNumId="4" w15:restartNumberingAfterBreak="0">
     <w:nsid w:val="2D9C6627"/>
     <w:multiLevelType w:val="hybridMultilevel"/>
     <w:tmpl w:val="80D04B70"/>
@@ -1802,7 +2250,7 @@
       </w:pPr>
     </w:lvl>
   </w:abstractNum>
-  <w:abstractNum w:abstractNumId="4" w15:restartNumberingAfterBreak="0">
+  <w:abstractNum w:abstractNumId="5" w15:restartNumberingAfterBreak="0">
     <w:nsid w:val="332C4CD1"/>
     <w:multiLevelType w:val="multilevel"/>
     <w:tmpl w:val="04090025"/>
@@ -1897,7 +2345,7 @@
       </w:pPr>
     </w:lvl>
   </w:abstractNum>
-  <w:abstractNum w:abstractNumId="5" w15:restartNumberingAfterBreak="0">
+  <w:abstractNum w:abstractNumId="6" w15:restartNumberingAfterBreak="0">
     <w:nsid w:val="5CB12F03"/>
     <w:multiLevelType w:val="hybridMultilevel"/>
     <w:tmpl w:val="A2D42D50"/>
@@ -1986,7 +2434,93 @@
       </w:pPr>
     </w:lvl>
   </w:abstractNum>
-  <w:abstractNum w:abstractNumId="6" w15:restartNumberingAfterBreak="0">
+  <w:abstractNum w:abstractNumId="7" w15:restartNumberingAfterBreak="0">
+    <w:nsid w:val="70885D12"/>
+    <w:multiLevelType w:val="hybridMultilevel"/>
+    <w:tmpl w:val="15060E16"/>
+    <w:lvl w:ilvl="0" w:tplc="0409000F">
+      <w:start w:val="1"/>
+      <w:numFmt w:val="decimal"/>
+      <w:lvlText w:val="%1."/>
+      <w:lvlJc w:val="left"/>
+      <w:pPr>
+        <w:ind w:left="1152" w:hanging="360"/>
+      </w:pPr>
+    </w:lvl>
+    <w:lvl w:ilvl="1" w:tplc="04090019">
+      <w:start w:val="1"/>
+      <w:numFmt w:val="lowerLetter"/>
+      <w:lvlText w:val="%2."/>
+      <w:lvlJc w:val="left"/>
+      <w:pPr>
+        <w:ind w:left="1872" w:hanging="360"/>
+      </w:pPr>
+    </w:lvl>
+    <w:lvl w:ilvl="2" w:tplc="0409001B">
+      <w:start w:val="1"/>
+      <w:numFmt w:val="lowerRoman"/>
+      <w:lvlText w:val="%3."/>
+      <w:lvlJc w:val="right"/>
+      <w:pPr>
+        <w:ind w:left="2592" w:hanging="180"/>
+      </w:pPr>
+    </w:lvl>
+    <w:lvl w:ilvl="3" w:tplc="0409000F" w:tentative="1">
+      <w:start w:val="1"/>
+      <w:numFmt w:val="decimal"/>
+      <w:lvlText w:val="%4."/>
+      <w:lvlJc w:val="left"/>
+      <w:pPr>
+        <w:ind w:left="3312" w:hanging="360"/>
+      </w:pPr>
+    </w:lvl>
+    <w:lvl w:ilvl="4" w:tplc="04090019" w:tentative="1">
+      <w:start w:val="1"/>
+      <w:numFmt w:val="lowerLetter"/>
+      <w:lvlText w:val="%5."/>
+      <w:lvlJc w:val="left"/>
+      <w:pPr>
+        <w:ind w:left="4032" w:hanging="360"/>
+      </w:pPr>
+    </w:lvl>
+    <w:lvl w:ilvl="5" w:tplc="0409001B" w:tentative="1">
+      <w:start w:val="1"/>
+      <w:numFmt w:val="lowerRoman"/>
+      <w:lvlText w:val="%6."/>
+      <w:lvlJc w:val="right"/>
+      <w:pPr>
+        <w:ind w:left="4752" w:hanging="180"/>
+      </w:pPr>
+    </w:lvl>
+    <w:lvl w:ilvl="6" w:tplc="0409000F" w:tentative="1">
+      <w:start w:val="1"/>
+      <w:numFmt w:val="decimal"/>
+      <w:lvlText w:val="%7."/>
+      <w:lvlJc w:val="left"/>
+      <w:pPr>
+        <w:ind w:left="5472" w:hanging="360"/>
+      </w:pPr>
+    </w:lvl>
+    <w:lvl w:ilvl="7" w:tplc="04090019" w:tentative="1">
+      <w:start w:val="1"/>
+      <w:numFmt w:val="lowerLetter"/>
+      <w:lvlText w:val="%8."/>
+      <w:lvlJc w:val="left"/>
+      <w:pPr>
+        <w:ind w:left="6192" w:hanging="360"/>
+      </w:pPr>
+    </w:lvl>
+    <w:lvl w:ilvl="8" w:tplc="0409001B" w:tentative="1">
+      <w:start w:val="1"/>
+      <w:numFmt w:val="lowerRoman"/>
+      <w:lvlText w:val="%9."/>
+      <w:lvlJc w:val="right"/>
+      <w:pPr>
+        <w:ind w:left="6912" w:hanging="180"/>
+      </w:pPr>
+    </w:lvl>
+  </w:abstractNum>
+  <w:abstractNum w:abstractNumId="8" w15:restartNumberingAfterBreak="0">
     <w:nsid w:val="72CF32C7"/>
     <w:multiLevelType w:val="multilevel"/>
     <w:tmpl w:val="04090023"/>
@@ -2074,25 +2608,31 @@
     </w:lvl>
   </w:abstractNum>
   <w:num w:numId="1">
-    <w:abstractNumId w:val="4"/>
+    <w:abstractNumId w:val="5"/>
   </w:num>
   <w:num w:numId="2">
     <w:abstractNumId w:val="0"/>
   </w:num>
   <w:num w:numId="3">
-    <w:abstractNumId w:val="2"/>
+    <w:abstractNumId w:val="3"/>
   </w:num>
   <w:num w:numId="4">
-    <w:abstractNumId w:val="3"/>
+    <w:abstractNumId w:val="4"/>
   </w:num>
   <w:num w:numId="5">
-    <w:abstractNumId w:val="6"/>
+    <w:abstractNumId w:val="8"/>
   </w:num>
   <w:num w:numId="6">
-    <w:abstractNumId w:val="5"/>
+    <w:abstractNumId w:val="6"/>
   </w:num>
   <w:num w:numId="7">
     <w:abstractNumId w:val="1"/>
+  </w:num>
+  <w:num w:numId="8">
+    <w:abstractNumId w:val="7"/>
+  </w:num>
+  <w:num w:numId="9">
+    <w:abstractNumId w:val="2"/>
   </w:num>
 </w:numbering>
 </file>

</xml_diff>